<commit_message>
add output file berupa .txt
</commit_message>
<xml_diff>
--- a/doc/Laporan Tugas Kecil 2 IF2211 Strategi Algoritma.docx
+++ b/doc/Laporan Tugas Kecil 2 IF2211 Strategi Algoritma.docx
@@ -2405,19 +2405,68 @@
           <w:szCs w:val="21"/>
           <w:lang w:val="en-US"/>
         </w:rPr>
-        <w:t>ecekan jika dict kosong ({}) berarti semua matkul dapat terambil dan jika dictionary tdk memiliki matkul yang N_preq sama dengan 0 berarti proses berhenti di tengah jalan (tidak terdapat lagi DAG setelah diproses).</w:t>
-      </w:r>
-    </w:p>
-    <w:p>
-      <w:pPr>
-        <w:pStyle w:val="ListParagraph"/>
+        <w:t xml:space="preserve">ecekan jika dict kosong ({}) berarti semua matkul dapat terambil dan jika dictionary tdk memiliki matkul yang N_preq sama dengan 0 berarti proses berhenti di tengah jalan </w:t>
+      </w:r>
+      <w:r>
         <w:rPr>
           <w:rFonts w:ascii="Times New Roman" w:hAnsi="Times New Roman" w:cs="Times New Roman"/>
           <w:sz w:val="21"/>
           <w:szCs w:val="21"/>
           <w:lang w:val="en-US"/>
         </w:rPr>
-      </w:pPr>
+        <w:t xml:space="preserve">/ tidak memasuki proses sama sekali </w:t>
+      </w:r>
+      <w:r>
+        <w:rPr>
+          <w:rFonts w:ascii="Times New Roman" w:hAnsi="Times New Roman" w:cs="Times New Roman"/>
+          <w:sz w:val="21"/>
+          <w:szCs w:val="21"/>
+          <w:lang w:val="en-US"/>
+        </w:rPr>
+        <w:t xml:space="preserve">(tidak terdapat lagi DAG </w:t>
+      </w:r>
+      <w:r>
+        <w:rPr>
+          <w:rFonts w:ascii="Times New Roman" w:hAnsi="Times New Roman" w:cs="Times New Roman"/>
+          <w:sz w:val="21"/>
+          <w:szCs w:val="21"/>
+          <w:lang w:val="en-US"/>
+        </w:rPr>
+        <w:t xml:space="preserve">sehingga tidak dapat </w:t>
+      </w:r>
+      <w:r>
+        <w:rPr>
+          <w:rFonts w:ascii="Times New Roman" w:hAnsi="Times New Roman" w:cs="Times New Roman"/>
+          <w:sz w:val="21"/>
+          <w:szCs w:val="21"/>
+          <w:lang w:val="en-US"/>
+        </w:rPr>
+        <w:t>diproses).</w:t>
+      </w:r>
+    </w:p>
+    <w:p>
+      <w:pPr>
+        <w:pStyle w:val="ListParagraph"/>
+        <w:numPr>
+          <w:ilvl w:val="0"/>
+          <w:numId w:val="12"/>
+        </w:numPr>
+        <w:rPr>
+          <w:rFonts w:ascii="Times New Roman" w:hAnsi="Times New Roman" w:cs="Times New Roman"/>
+          <w:sz w:val="21"/>
+          <w:szCs w:val="21"/>
+          <w:lang w:val="en-US"/>
+        </w:rPr>
+      </w:pPr>
+      <w:r>
+        <w:rPr>
+          <w:rFonts w:ascii="Times New Roman" w:hAnsi="Times New Roman" w:cs="Times New Roman"/>
+          <w:sz w:val="21"/>
+          <w:szCs w:val="21"/>
+          <w:lang w:val="en-US"/>
+        </w:rPr>
+        <w:t xml:space="preserve">Setiap testcase dengan nama filename akan memberikan output file dengan format filename_sol.txt pada directory (../test/solution). </w:t>
+      </w:r>
     </w:p>
     <w:p>
       <w:pPr>
@@ -2500,26 +2549,6 @@
         </w:rPr>
         <w:t>decrease by a constant</w:t>
       </w:r>
-    </w:p>
-    <w:p>
-      <w:pPr>
-        <w:spacing w:line="240" w:lineRule="auto"/>
-        <w:jc w:val="both"/>
-        <w:rPr>
-          <w:rFonts w:ascii="Times New Roman" w:hAnsi="Times New Roman" w:cs="Times New Roman"/>
-          <w:lang w:val="en-US"/>
-        </w:rPr>
-      </w:pPr>
-    </w:p>
-    <w:p>
-      <w:pPr>
-        <w:spacing w:line="240" w:lineRule="auto"/>
-        <w:jc w:val="both"/>
-        <w:rPr>
-          <w:rFonts w:ascii="Times New Roman" w:hAnsi="Times New Roman" w:cs="Times New Roman"/>
-          <w:lang w:val="en-US"/>
-        </w:rPr>
-      </w:pPr>
     </w:p>
     <w:p>
       <w:pPr>
@@ -10469,10 +10498,10 @@
           <w:lang w:val="en-US"/>
         </w:rPr>
         <w:drawing>
-          <wp:inline distT="0" distB="0" distL="0" distR="0" wp14:anchorId="4647505A" wp14:editId="63A0721E">
-            <wp:extent cx="3042000" cy="2720185"/>
-            <wp:effectExtent l="0" t="0" r="6350" b="4445"/>
-            <wp:docPr id="79" name="Picture 79" descr="Text&#10;&#10;Description automatically generated"/>
+          <wp:inline distT="0" distB="0" distL="0" distR="0" wp14:anchorId="4647505A" wp14:editId="5E7F7CE0">
+            <wp:extent cx="3011633" cy="2720185"/>
+            <wp:effectExtent l="0" t="0" r="0" b="4445"/>
+            <wp:docPr id="79" name="Picture 79"/>
             <wp:cNvGraphicFramePr>
               <a:graphicFrameLocks xmlns:a="http://schemas.openxmlformats.org/drawingml/2006/main" noChangeAspect="1"/>
             </wp:cNvGraphicFramePr>
@@ -10480,7 +10509,7 @@
               <a:graphicData uri="http://schemas.openxmlformats.org/drawingml/2006/picture">
                 <pic:pic xmlns:pic="http://schemas.openxmlformats.org/drawingml/2006/picture">
                   <pic:nvPicPr>
-                    <pic:cNvPr id="79" name="Picture 79" descr="Text&#10;&#10;Description automatically generated"/>
+                    <pic:cNvPr id="79" name="Picture 79"/>
                     <pic:cNvPicPr/>
                   </pic:nvPicPr>
                   <pic:blipFill>
@@ -10498,7 +10527,7 @@
                   <pic:spPr>
                     <a:xfrm>
                       <a:off x="0" y="0"/>
-                      <a:ext cx="3042000" cy="2720185"/>
+                      <a:ext cx="3011633" cy="2720185"/>
                     </a:xfrm>
                     <a:prstGeom prst="rect">
                       <a:avLst/>

</xml_diff>